<commit_message>
se genero pdf con la evidencia 080823 terminada
</commit_message>
<xml_diff>
--- a/normalizacion_evidencia_080823.docx
+++ b/normalizacion_evidencia_080823.docx
@@ -21,6 +21,404 @@
           <w:sz w:val="32"/>
           <w:szCs w:val="32"/>
         </w:rPr>
+        <w:t xml:space="preserve">Evidencia ejercicios de </w:t>
+      </w:r>
+      <w:r>
+        <w:rPr>
+          <w:rFonts w:ascii="Arial" w:hAnsi="Arial" w:cs="Arial"/>
+          <w:b/>
+          <w:bCs/>
+          <w:sz w:val="32"/>
+          <w:szCs w:val="32"/>
+        </w:rPr>
+        <w:t>normalización</w:t>
+      </w:r>
+    </w:p>
+    <w:p>
+      <w:pPr>
+        <w:jc w:val="center"/>
+        <w:rPr>
+          <w:rFonts w:ascii="Arial" w:hAnsi="Arial" w:cs="Arial"/>
+          <w:b/>
+          <w:bCs/>
+          <w:sz w:val="32"/>
+          <w:szCs w:val="32"/>
+        </w:rPr>
+      </w:pPr>
+    </w:p>
+    <w:p>
+      <w:pPr>
+        <w:jc w:val="center"/>
+        <w:rPr>
+          <w:rFonts w:ascii="Arial" w:hAnsi="Arial" w:cs="Arial"/>
+          <w:b/>
+          <w:bCs/>
+          <w:sz w:val="32"/>
+          <w:szCs w:val="32"/>
+        </w:rPr>
+      </w:pPr>
+    </w:p>
+    <w:p>
+      <w:pPr>
+        <w:jc w:val="center"/>
+        <w:rPr>
+          <w:rFonts w:ascii="Arial" w:hAnsi="Arial" w:cs="Arial"/>
+          <w:b/>
+          <w:bCs/>
+          <w:sz w:val="32"/>
+          <w:szCs w:val="32"/>
+        </w:rPr>
+      </w:pPr>
+    </w:p>
+    <w:p>
+      <w:pPr>
+        <w:jc w:val="center"/>
+        <w:rPr>
+          <w:rFonts w:ascii="Arial" w:hAnsi="Arial" w:cs="Arial"/>
+          <w:b/>
+          <w:bCs/>
+          <w:sz w:val="32"/>
+          <w:szCs w:val="32"/>
+        </w:rPr>
+      </w:pPr>
+    </w:p>
+    <w:p>
+      <w:pPr>
+        <w:jc w:val="center"/>
+        <w:rPr>
+          <w:rFonts w:ascii="Arial" w:hAnsi="Arial" w:cs="Arial"/>
+          <w:b/>
+          <w:bCs/>
+          <w:sz w:val="32"/>
+          <w:szCs w:val="32"/>
+        </w:rPr>
+      </w:pPr>
+      <w:r>
+        <w:rPr>
+          <w:rFonts w:ascii="Arial" w:hAnsi="Arial" w:cs="Arial"/>
+          <w:b/>
+          <w:bCs/>
+          <w:sz w:val="32"/>
+          <w:szCs w:val="32"/>
+        </w:rPr>
+        <w:t>Presentado por:</w:t>
+      </w:r>
+    </w:p>
+    <w:p>
+      <w:pPr>
+        <w:jc w:val="center"/>
+        <w:rPr>
+          <w:rFonts w:ascii="Arial" w:hAnsi="Arial" w:cs="Arial"/>
+          <w:b/>
+          <w:bCs/>
+          <w:sz w:val="32"/>
+          <w:szCs w:val="32"/>
+        </w:rPr>
+      </w:pPr>
+      <w:r>
+        <w:rPr>
+          <w:rFonts w:ascii="Arial" w:hAnsi="Arial" w:cs="Arial"/>
+          <w:b/>
+          <w:bCs/>
+          <w:sz w:val="32"/>
+          <w:szCs w:val="32"/>
+        </w:rPr>
+        <w:t>DIEGO FERNANDO VELASCO</w:t>
+      </w:r>
+    </w:p>
+    <w:p>
+      <w:pPr>
+        <w:jc w:val="center"/>
+        <w:rPr>
+          <w:rFonts w:ascii="Arial" w:hAnsi="Arial" w:cs="Arial"/>
+          <w:b/>
+          <w:bCs/>
+          <w:sz w:val="32"/>
+          <w:szCs w:val="32"/>
+        </w:rPr>
+      </w:pPr>
+    </w:p>
+    <w:p>
+      <w:pPr>
+        <w:jc w:val="center"/>
+        <w:rPr>
+          <w:rFonts w:ascii="Arial" w:hAnsi="Arial" w:cs="Arial"/>
+          <w:b/>
+          <w:bCs/>
+          <w:sz w:val="32"/>
+          <w:szCs w:val="32"/>
+        </w:rPr>
+      </w:pPr>
+    </w:p>
+    <w:p>
+      <w:pPr>
+        <w:jc w:val="center"/>
+        <w:rPr>
+          <w:rFonts w:ascii="Arial" w:hAnsi="Arial" w:cs="Arial"/>
+          <w:b/>
+          <w:bCs/>
+          <w:sz w:val="32"/>
+          <w:szCs w:val="32"/>
+        </w:rPr>
+      </w:pPr>
+      <w:r>
+        <w:rPr>
+          <w:rFonts w:ascii="Arial" w:hAnsi="Arial" w:cs="Arial"/>
+          <w:b/>
+          <w:bCs/>
+          <w:sz w:val="32"/>
+          <w:szCs w:val="32"/>
+        </w:rPr>
+        <w:t>Ficha:</w:t>
+      </w:r>
+    </w:p>
+    <w:p>
+      <w:pPr>
+        <w:jc w:val="center"/>
+        <w:rPr>
+          <w:rFonts w:ascii="Arial" w:hAnsi="Arial" w:cs="Arial"/>
+          <w:b/>
+          <w:bCs/>
+          <w:sz w:val="32"/>
+          <w:szCs w:val="32"/>
+        </w:rPr>
+      </w:pPr>
+      <w:r>
+        <w:rPr>
+          <w:rFonts w:ascii="Arial" w:hAnsi="Arial" w:cs="Arial"/>
+          <w:b/>
+          <w:bCs/>
+          <w:sz w:val="32"/>
+          <w:szCs w:val="32"/>
+        </w:rPr>
+        <w:t>27</w:t>
+      </w:r>
+      <w:r>
+        <w:rPr>
+          <w:rFonts w:ascii="Arial" w:hAnsi="Arial" w:cs="Arial"/>
+          <w:b/>
+          <w:bCs/>
+          <w:sz w:val="32"/>
+          <w:szCs w:val="32"/>
+        </w:rPr>
+        <w:t>11212</w:t>
+      </w:r>
+    </w:p>
+    <w:p>
+      <w:pPr>
+        <w:jc w:val="center"/>
+        <w:rPr>
+          <w:rFonts w:ascii="Arial" w:hAnsi="Arial" w:cs="Arial"/>
+          <w:b/>
+          <w:bCs/>
+          <w:sz w:val="32"/>
+          <w:szCs w:val="32"/>
+        </w:rPr>
+      </w:pPr>
+    </w:p>
+    <w:p>
+      <w:pPr>
+        <w:jc w:val="center"/>
+        <w:rPr>
+          <w:rFonts w:ascii="Arial" w:hAnsi="Arial" w:cs="Arial"/>
+          <w:b/>
+          <w:bCs/>
+          <w:sz w:val="32"/>
+          <w:szCs w:val="32"/>
+        </w:rPr>
+      </w:pPr>
+    </w:p>
+    <w:p>
+      <w:pPr>
+        <w:jc w:val="center"/>
+        <w:rPr>
+          <w:rFonts w:ascii="Arial" w:hAnsi="Arial" w:cs="Arial"/>
+          <w:b/>
+          <w:bCs/>
+          <w:sz w:val="32"/>
+          <w:szCs w:val="32"/>
+        </w:rPr>
+      </w:pPr>
+    </w:p>
+    <w:p>
+      <w:pPr>
+        <w:jc w:val="center"/>
+        <w:rPr>
+          <w:rFonts w:ascii="Arial" w:hAnsi="Arial" w:cs="Arial"/>
+          <w:b/>
+          <w:bCs/>
+          <w:sz w:val="32"/>
+          <w:szCs w:val="32"/>
+        </w:rPr>
+      </w:pPr>
+    </w:p>
+    <w:p>
+      <w:pPr>
+        <w:jc w:val="center"/>
+        <w:rPr>
+          <w:rFonts w:ascii="Arial" w:hAnsi="Arial" w:cs="Arial"/>
+          <w:b/>
+          <w:bCs/>
+          <w:sz w:val="32"/>
+          <w:szCs w:val="32"/>
+        </w:rPr>
+      </w:pPr>
+      <w:r>
+        <w:rPr>
+          <w:rFonts w:ascii="Arial" w:hAnsi="Arial" w:cs="Arial"/>
+          <w:b/>
+          <w:bCs/>
+          <w:sz w:val="32"/>
+          <w:szCs w:val="32"/>
+        </w:rPr>
+        <w:t>Presentado a:</w:t>
+      </w:r>
+    </w:p>
+    <w:p>
+      <w:pPr>
+        <w:jc w:val="center"/>
+        <w:rPr>
+          <w:rFonts w:ascii="Arial" w:hAnsi="Arial" w:cs="Arial"/>
+          <w:b/>
+          <w:bCs/>
+          <w:sz w:val="32"/>
+          <w:szCs w:val="32"/>
+        </w:rPr>
+      </w:pPr>
+      <w:r>
+        <w:rPr>
+          <w:rFonts w:ascii="Arial" w:hAnsi="Arial" w:cs="Arial"/>
+          <w:b/>
+          <w:bCs/>
+          <w:sz w:val="32"/>
+          <w:szCs w:val="32"/>
+        </w:rPr>
+        <w:t>Alexandra Guevara</w:t>
+      </w:r>
+    </w:p>
+    <w:p>
+      <w:pPr>
+        <w:jc w:val="center"/>
+        <w:rPr>
+          <w:rFonts w:ascii="Arial" w:hAnsi="Arial" w:cs="Arial"/>
+          <w:b/>
+          <w:bCs/>
+          <w:sz w:val="32"/>
+          <w:szCs w:val="32"/>
+        </w:rPr>
+      </w:pPr>
+    </w:p>
+    <w:p>
+      <w:pPr>
+        <w:jc w:val="center"/>
+        <w:rPr>
+          <w:rFonts w:ascii="Arial" w:hAnsi="Arial" w:cs="Arial"/>
+          <w:b/>
+          <w:bCs/>
+          <w:sz w:val="32"/>
+          <w:szCs w:val="32"/>
+        </w:rPr>
+      </w:pPr>
+    </w:p>
+    <w:p>
+      <w:pPr>
+        <w:jc w:val="center"/>
+        <w:rPr>
+          <w:rFonts w:ascii="Arial" w:hAnsi="Arial" w:cs="Arial"/>
+          <w:b/>
+          <w:bCs/>
+          <w:sz w:val="32"/>
+          <w:szCs w:val="32"/>
+        </w:rPr>
+      </w:pPr>
+    </w:p>
+    <w:p>
+      <w:pPr>
+        <w:jc w:val="center"/>
+        <w:rPr>
+          <w:rFonts w:ascii="Arial" w:hAnsi="Arial" w:cs="Arial"/>
+          <w:b/>
+          <w:bCs/>
+          <w:sz w:val="32"/>
+          <w:szCs w:val="32"/>
+        </w:rPr>
+      </w:pPr>
+    </w:p>
+    <w:p>
+      <w:pPr>
+        <w:jc w:val="center"/>
+        <w:rPr>
+          <w:rFonts w:ascii="Arial" w:hAnsi="Arial" w:cs="Arial"/>
+          <w:b/>
+          <w:bCs/>
+          <w:sz w:val="32"/>
+          <w:szCs w:val="32"/>
+        </w:rPr>
+      </w:pPr>
+      <w:r>
+        <w:rPr>
+          <w:rFonts w:ascii="Arial" w:hAnsi="Arial" w:cs="Arial"/>
+          <w:b/>
+          <w:bCs/>
+          <w:sz w:val="32"/>
+          <w:szCs w:val="32"/>
+        </w:rPr>
+        <w:t xml:space="preserve">Popayán 07 de </w:t>
+      </w:r>
+      <w:proofErr w:type="gramStart"/>
+      <w:r>
+        <w:rPr>
+          <w:rFonts w:ascii="Arial" w:hAnsi="Arial" w:cs="Arial"/>
+          <w:b/>
+          <w:bCs/>
+          <w:sz w:val="32"/>
+          <w:szCs w:val="32"/>
+        </w:rPr>
+        <w:t>Agosto</w:t>
+      </w:r>
+      <w:proofErr w:type="gramEnd"/>
+      <w:r>
+        <w:rPr>
+          <w:rFonts w:ascii="Arial" w:hAnsi="Arial" w:cs="Arial"/>
+          <w:b/>
+          <w:bCs/>
+          <w:sz w:val="32"/>
+          <w:szCs w:val="32"/>
+        </w:rPr>
+        <w:t xml:space="preserve"> de 2023</w:t>
+      </w:r>
+    </w:p>
+    <w:p>
+      <w:pPr>
+        <w:rPr>
+          <w:rFonts w:ascii="Arial" w:hAnsi="Arial" w:cs="Arial"/>
+          <w:b/>
+          <w:bCs/>
+          <w:sz w:val="32"/>
+          <w:szCs w:val="32"/>
+        </w:rPr>
+      </w:pPr>
+    </w:p>
+    <w:p>
+      <w:pPr>
+        <w:jc w:val="center"/>
+        <w:rPr>
+          <w:rFonts w:ascii="Arial" w:hAnsi="Arial" w:cs="Arial"/>
+          <w:b/>
+          <w:bCs/>
+          <w:sz w:val="32"/>
+          <w:szCs w:val="32"/>
+        </w:rPr>
+      </w:pPr>
+      <w:r>
+        <w:rPr>
+          <w:rFonts w:ascii="Arial" w:hAnsi="Arial" w:cs="Arial"/>
+          <w:b/>
+          <w:bCs/>
+          <w:sz w:val="32"/>
+          <w:szCs w:val="32"/>
+        </w:rPr>
+        <w:lastRenderedPageBreak/>
         <w:t>NORMALIZACION</w:t>
       </w:r>
     </w:p>
@@ -4140,6 +4538,7 @@
       <w:r>
         <w:rPr>
           <w:rFonts w:ascii="Arial" w:hAnsi="Arial" w:cs="Arial"/>
+          <w:noProof/>
           <w:sz w:val="24"/>
           <w:szCs w:val="24"/>
         </w:rPr>
@@ -4229,6 +4628,7 @@
       <w:r>
         <w:rPr>
           <w:rFonts w:ascii="Arial" w:hAnsi="Arial" w:cs="Arial"/>
+          <w:noProof/>
           <w:sz w:val="24"/>
           <w:szCs w:val="24"/>
         </w:rPr>
@@ -4391,6 +4791,7 @@
       <w:r>
         <w:rPr>
           <w:rFonts w:ascii="Arial" w:hAnsi="Arial" w:cs="Arial"/>
+          <w:noProof/>
           <w:sz w:val="24"/>
           <w:szCs w:val="24"/>
         </w:rPr>
@@ -4544,6 +4945,7 @@
       <w:r>
         <w:rPr>
           <w:rFonts w:ascii="Arial" w:hAnsi="Arial" w:cs="Arial"/>
+          <w:noProof/>
           <w:sz w:val="24"/>
           <w:szCs w:val="24"/>
         </w:rPr>
@@ -4630,6 +5032,7 @@
       <w:r>
         <w:rPr>
           <w:rFonts w:ascii="Arial" w:hAnsi="Arial" w:cs="Arial"/>
+          <w:noProof/>
           <w:sz w:val="24"/>
           <w:szCs w:val="24"/>
         </w:rPr>
@@ -4810,6 +5213,7 @@
       <w:r>
         <w:rPr>
           <w:rFonts w:ascii="Arial" w:hAnsi="Arial" w:cs="Arial"/>
+          <w:noProof/>
           <w:sz w:val="24"/>
           <w:szCs w:val="24"/>
         </w:rPr>

</xml_diff>